<commit_message>
lab 3 docs fix
</commit_message>
<xml_diff>
--- a/lab3/docs/ВычМат3.docx
+++ b/lab3/docs/ВычМат3.docx
@@ -508,6 +508,7 @@
         <w:jc w:val="right"/>
         <w:rPr>
           <w:rFonts w:ascii="Times New Roman" w:hAnsi="Times New Roman" w:cs="Times New Roman"/>
+          <w:lang w:val="en-US"/>
         </w:rPr>
       </w:pPr>
       <w:r>
@@ -1391,13 +1392,23 @@
         </w:rPr>
         <w:t>ь интеграл по формуле Ньютона–</w:t>
       </w:r>
+      <w:proofErr w:type="spellStart"/>
       <w:r>
         <w:rPr>
           <w:rFonts w:ascii="Times New Roman" w:hAnsi="Times New Roman"/>
           <w:bCs/>
           <w:sz w:val="28"/>
         </w:rPr>
-        <w:t xml:space="preserve">Котеса при </w:t>
+        <w:t>Котеса</w:t>
+      </w:r>
+      <w:proofErr w:type="spellEnd"/>
+      <w:r>
+        <w:rPr>
+          <w:rFonts w:ascii="Times New Roman" w:hAnsi="Times New Roman"/>
+          <w:bCs/>
+          <w:sz w:val="28"/>
+        </w:rPr>
+        <w:t xml:space="preserve"> при </w:t>
       </w:r>
       <m:oMath>
         <m:r>
@@ -6897,8 +6908,17 @@
           <w:rFonts w:ascii="Times New Roman" w:hAnsi="Times New Roman"/>
           <w:bCs/>
         </w:rPr>
-        <w:t>Ньютона–Котеса</w:t>
-      </w:r>
+        <w:t>Ньютона–</w:t>
+      </w:r>
+      <w:proofErr w:type="spellStart"/>
+      <w:r>
+        <w:rPr>
+          <w:rFonts w:ascii="Times New Roman" w:hAnsi="Times New Roman"/>
+          <w:bCs/>
+        </w:rPr>
+        <w:t>Котеса</w:t>
+      </w:r>
+      <w:proofErr w:type="spellEnd"/>
       <w:r>
         <w:rPr>
           <w:rFonts w:ascii="Times New Roman" w:hAnsi="Times New Roman"/>
@@ -7547,6 +7567,7 @@
         </w:rPr>
         <w:t xml:space="preserve">import </w:t>
       </w:r>
+      <w:proofErr w:type="spellStart"/>
       <w:r>
         <w:rPr>
           <w:rFonts w:ascii="Courier New" w:eastAsia="Times New Roman" w:hAnsi="Courier New" w:cs="Courier New"/>
@@ -7557,6 +7578,7 @@
         </w:rPr>
         <w:t>tasks_enum</w:t>
       </w:r>
+      <w:proofErr w:type="spellEnd"/>
       <w:r>
         <w:rPr>
           <w:rFonts w:ascii="Courier New" w:eastAsia="Times New Roman" w:hAnsi="Courier New" w:cs="Courier New"/>
@@ -7597,6 +7619,7 @@
         </w:rPr>
         <w:t xml:space="preserve">def </w:t>
       </w:r>
+      <w:proofErr w:type="spellStart"/>
       <w:r>
         <w:rPr>
           <w:rFonts w:ascii="Courier New" w:eastAsia="Times New Roman" w:hAnsi="Courier New" w:cs="Courier New"/>
@@ -7607,6 +7630,7 @@
         </w:rPr>
         <w:t>calc_mid</w:t>
       </w:r>
+      <w:proofErr w:type="spellEnd"/>
       <w:r>
         <w:rPr>
           <w:rFonts w:ascii="Courier New" w:eastAsia="Times New Roman" w:hAnsi="Courier New" w:cs="Courier New"/>
@@ -7660,15 +7684,49 @@
         <w:br/>
         <w:t xml:space="preserve">    </w:t>
       </w:r>
-      <w:r>
-        <w:rPr>
-          <w:rFonts w:ascii="Courier New" w:eastAsia="Times New Roman" w:hAnsi="Courier New" w:cs="Courier New"/>
-          <w:color w:val="BCBEC4"/>
-          <w:sz w:val="20"/>
-          <w:szCs w:val="20"/>
-          <w:lang w:val="en-US" w:eastAsia="ru-RU"/>
-        </w:rPr>
-        <w:t>func = tasks_enum.Functions.get_func_lambda(f)</w:t>
+      <w:proofErr w:type="spellStart"/>
+      <w:r>
+        <w:rPr>
+          <w:rFonts w:ascii="Courier New" w:eastAsia="Times New Roman" w:hAnsi="Courier New" w:cs="Courier New"/>
+          <w:color w:val="BCBEC4"/>
+          <w:sz w:val="20"/>
+          <w:szCs w:val="20"/>
+          <w:lang w:val="en-US" w:eastAsia="ru-RU"/>
+        </w:rPr>
+        <w:t>func</w:t>
+      </w:r>
+      <w:proofErr w:type="spellEnd"/>
+      <w:r>
+        <w:rPr>
+          <w:rFonts w:ascii="Courier New" w:eastAsia="Times New Roman" w:hAnsi="Courier New" w:cs="Courier New"/>
+          <w:color w:val="BCBEC4"/>
+          <w:sz w:val="20"/>
+          <w:szCs w:val="20"/>
+          <w:lang w:val="en-US" w:eastAsia="ru-RU"/>
+        </w:rPr>
+        <w:t xml:space="preserve"> = </w:t>
+      </w:r>
+      <w:proofErr w:type="spellStart"/>
+      <w:r>
+        <w:rPr>
+          <w:rFonts w:ascii="Courier New" w:eastAsia="Times New Roman" w:hAnsi="Courier New" w:cs="Courier New"/>
+          <w:color w:val="BCBEC4"/>
+          <w:sz w:val="20"/>
+          <w:szCs w:val="20"/>
+          <w:lang w:val="en-US" w:eastAsia="ru-RU"/>
+        </w:rPr>
+        <w:t>tasks_enum.Functions.get_func_lambda</w:t>
+      </w:r>
+      <w:proofErr w:type="spellEnd"/>
+      <w:r>
+        <w:rPr>
+          <w:rFonts w:ascii="Courier New" w:eastAsia="Times New Roman" w:hAnsi="Courier New" w:cs="Courier New"/>
+          <w:color w:val="BCBEC4"/>
+          <w:sz w:val="20"/>
+          <w:szCs w:val="20"/>
+          <w:lang w:val="en-US" w:eastAsia="ru-RU"/>
+        </w:rPr>
+        <w:t>(f)</w:t>
       </w:r>
       <w:r>
         <w:rPr>
@@ -7691,15 +7749,27 @@
         </w:rPr>
         <w:t xml:space="preserve">for </w:t>
       </w:r>
-      <w:r>
-        <w:rPr>
-          <w:rFonts w:ascii="Courier New" w:eastAsia="Times New Roman" w:hAnsi="Courier New" w:cs="Courier New"/>
-          <w:color w:val="BCBEC4"/>
-          <w:sz w:val="20"/>
-          <w:szCs w:val="20"/>
-          <w:lang w:val="en-US" w:eastAsia="ru-RU"/>
-        </w:rPr>
-        <w:t xml:space="preserve">i </w:t>
+      <w:proofErr w:type="spellStart"/>
+      <w:r>
+        <w:rPr>
+          <w:rFonts w:ascii="Courier New" w:eastAsia="Times New Roman" w:hAnsi="Courier New" w:cs="Courier New"/>
+          <w:color w:val="BCBEC4"/>
+          <w:sz w:val="20"/>
+          <w:szCs w:val="20"/>
+          <w:lang w:val="en-US" w:eastAsia="ru-RU"/>
+        </w:rPr>
+        <w:t>i</w:t>
+      </w:r>
+      <w:proofErr w:type="spellEnd"/>
+      <w:r>
+        <w:rPr>
+          <w:rFonts w:ascii="Courier New" w:eastAsia="Times New Roman" w:hAnsi="Courier New" w:cs="Courier New"/>
+          <w:color w:val="BCBEC4"/>
+          <w:sz w:val="20"/>
+          <w:szCs w:val="20"/>
+          <w:lang w:val="en-US" w:eastAsia="ru-RU"/>
+        </w:rPr>
+        <w:t xml:space="preserve"> </w:t>
       </w:r>
       <w:r>
         <w:rPr>
@@ -7740,7 +7810,51 @@
           <w:lang w:val="en-US" w:eastAsia="ru-RU"/>
         </w:rPr>
         <w:br/>
-        <w:t xml:space="preserve">        result += func((a + (i + </w:t>
+        <w:t xml:space="preserve">        result += </w:t>
+      </w:r>
+      <w:proofErr w:type="spellStart"/>
+      <w:r>
+        <w:rPr>
+          <w:rFonts w:ascii="Courier New" w:eastAsia="Times New Roman" w:hAnsi="Courier New" w:cs="Courier New"/>
+          <w:color w:val="BCBEC4"/>
+          <w:sz w:val="20"/>
+          <w:szCs w:val="20"/>
+          <w:lang w:val="en-US" w:eastAsia="ru-RU"/>
+        </w:rPr>
+        <w:t>func</w:t>
+      </w:r>
+      <w:proofErr w:type="spellEnd"/>
+      <w:r>
+        <w:rPr>
+          <w:rFonts w:ascii="Courier New" w:eastAsia="Times New Roman" w:hAnsi="Courier New" w:cs="Courier New"/>
+          <w:color w:val="BCBEC4"/>
+          <w:sz w:val="20"/>
+          <w:szCs w:val="20"/>
+          <w:lang w:val="en-US" w:eastAsia="ru-RU"/>
+        </w:rPr>
+        <w:t>((a + (</w:t>
+      </w:r>
+      <w:proofErr w:type="spellStart"/>
+      <w:r>
+        <w:rPr>
+          <w:rFonts w:ascii="Courier New" w:eastAsia="Times New Roman" w:hAnsi="Courier New" w:cs="Courier New"/>
+          <w:color w:val="BCBEC4"/>
+          <w:sz w:val="20"/>
+          <w:szCs w:val="20"/>
+          <w:lang w:val="en-US" w:eastAsia="ru-RU"/>
+        </w:rPr>
+        <w:t>i</w:t>
+      </w:r>
+      <w:proofErr w:type="spellEnd"/>
+      <w:r>
+        <w:rPr>
+          <w:rFonts w:ascii="Courier New" w:eastAsia="Times New Roman" w:hAnsi="Courier New" w:cs="Courier New"/>
+          <w:color w:val="BCBEC4"/>
+          <w:sz w:val="20"/>
+          <w:szCs w:val="20"/>
+          <w:lang w:val="en-US" w:eastAsia="ru-RU"/>
+        </w:rPr>
+        <w:t xml:space="preserve"> + </w:t>
       </w:r>
       <w:r>
         <w:rPr>
@@ -7843,6 +7957,7 @@
         </w:rPr>
         <w:t xml:space="preserve">def </w:t>
       </w:r>
+      <w:proofErr w:type="spellStart"/>
       <w:r>
         <w:rPr>
           <w:rFonts w:ascii="Courier New" w:eastAsia="Times New Roman" w:hAnsi="Courier New" w:cs="Courier New"/>
@@ -7853,6 +7968,7 @@
         </w:rPr>
         <w:t>calc_left</w:t>
       </w:r>
+      <w:proofErr w:type="spellEnd"/>
       <w:r>
         <w:rPr>
           <w:rFonts w:ascii="Courier New" w:eastAsia="Times New Roman" w:hAnsi="Courier New" w:cs="Courier New"/>
@@ -7906,15 +8022,49 @@
         <w:br/>
         <w:t xml:space="preserve">    </w:t>
       </w:r>
-      <w:r>
-        <w:rPr>
-          <w:rFonts w:ascii="Courier New" w:eastAsia="Times New Roman" w:hAnsi="Courier New" w:cs="Courier New"/>
-          <w:color w:val="BCBEC4"/>
-          <w:sz w:val="20"/>
-          <w:szCs w:val="20"/>
-          <w:lang w:val="en-US" w:eastAsia="ru-RU"/>
-        </w:rPr>
-        <w:t>func = tasks_enum.Functions.get_func_lambda(f)</w:t>
+      <w:proofErr w:type="spellStart"/>
+      <w:r>
+        <w:rPr>
+          <w:rFonts w:ascii="Courier New" w:eastAsia="Times New Roman" w:hAnsi="Courier New" w:cs="Courier New"/>
+          <w:color w:val="BCBEC4"/>
+          <w:sz w:val="20"/>
+          <w:szCs w:val="20"/>
+          <w:lang w:val="en-US" w:eastAsia="ru-RU"/>
+        </w:rPr>
+        <w:t>func</w:t>
+      </w:r>
+      <w:proofErr w:type="spellEnd"/>
+      <w:r>
+        <w:rPr>
+          <w:rFonts w:ascii="Courier New" w:eastAsia="Times New Roman" w:hAnsi="Courier New" w:cs="Courier New"/>
+          <w:color w:val="BCBEC4"/>
+          <w:sz w:val="20"/>
+          <w:szCs w:val="20"/>
+          <w:lang w:val="en-US" w:eastAsia="ru-RU"/>
+        </w:rPr>
+        <w:t xml:space="preserve"> = </w:t>
+      </w:r>
+      <w:proofErr w:type="spellStart"/>
+      <w:r>
+        <w:rPr>
+          <w:rFonts w:ascii="Courier New" w:eastAsia="Times New Roman" w:hAnsi="Courier New" w:cs="Courier New"/>
+          <w:color w:val="BCBEC4"/>
+          <w:sz w:val="20"/>
+          <w:szCs w:val="20"/>
+          <w:lang w:val="en-US" w:eastAsia="ru-RU"/>
+        </w:rPr>
+        <w:t>tasks_enum.Functions.get_func_lambda</w:t>
+      </w:r>
+      <w:proofErr w:type="spellEnd"/>
+      <w:r>
+        <w:rPr>
+          <w:rFonts w:ascii="Courier New" w:eastAsia="Times New Roman" w:hAnsi="Courier New" w:cs="Courier New"/>
+          <w:color w:val="BCBEC4"/>
+          <w:sz w:val="20"/>
+          <w:szCs w:val="20"/>
+          <w:lang w:val="en-US" w:eastAsia="ru-RU"/>
+        </w:rPr>
+        <w:t>(f)</w:t>
       </w:r>
       <w:r>
         <w:rPr>
@@ -7937,15 +8087,27 @@
         </w:rPr>
         <w:t xml:space="preserve">for </w:t>
       </w:r>
-      <w:r>
-        <w:rPr>
-          <w:rFonts w:ascii="Courier New" w:eastAsia="Times New Roman" w:hAnsi="Courier New" w:cs="Courier New"/>
-          <w:color w:val="BCBEC4"/>
-          <w:sz w:val="20"/>
-          <w:szCs w:val="20"/>
-          <w:lang w:val="en-US" w:eastAsia="ru-RU"/>
-        </w:rPr>
-        <w:t xml:space="preserve">i </w:t>
+      <w:proofErr w:type="spellStart"/>
+      <w:r>
+        <w:rPr>
+          <w:rFonts w:ascii="Courier New" w:eastAsia="Times New Roman" w:hAnsi="Courier New" w:cs="Courier New"/>
+          <w:color w:val="BCBEC4"/>
+          <w:sz w:val="20"/>
+          <w:szCs w:val="20"/>
+          <w:lang w:val="en-US" w:eastAsia="ru-RU"/>
+        </w:rPr>
+        <w:t>i</w:t>
+      </w:r>
+      <w:proofErr w:type="spellEnd"/>
+      <w:r>
+        <w:rPr>
+          <w:rFonts w:ascii="Courier New" w:eastAsia="Times New Roman" w:hAnsi="Courier New" w:cs="Courier New"/>
+          <w:color w:val="BCBEC4"/>
+          <w:sz w:val="20"/>
+          <w:szCs w:val="20"/>
+          <w:lang w:val="en-US" w:eastAsia="ru-RU"/>
+        </w:rPr>
+        <w:t xml:space="preserve"> </w:t>
       </w:r>
       <w:r>
         <w:rPr>
@@ -7986,7 +8148,51 @@
           <w:lang w:val="en-US" w:eastAsia="ru-RU"/>
         </w:rPr>
         <w:br/>
-        <w:t xml:space="preserve">        result += func((a + i * h))</w:t>
+        <w:t xml:space="preserve">        result += </w:t>
+      </w:r>
+      <w:proofErr w:type="spellStart"/>
+      <w:r>
+        <w:rPr>
+          <w:rFonts w:ascii="Courier New" w:eastAsia="Times New Roman" w:hAnsi="Courier New" w:cs="Courier New"/>
+          <w:color w:val="BCBEC4"/>
+          <w:sz w:val="20"/>
+          <w:szCs w:val="20"/>
+          <w:lang w:val="en-US" w:eastAsia="ru-RU"/>
+        </w:rPr>
+        <w:t>func</w:t>
+      </w:r>
+      <w:proofErr w:type="spellEnd"/>
+      <w:r>
+        <w:rPr>
+          <w:rFonts w:ascii="Courier New" w:eastAsia="Times New Roman" w:hAnsi="Courier New" w:cs="Courier New"/>
+          <w:color w:val="BCBEC4"/>
+          <w:sz w:val="20"/>
+          <w:szCs w:val="20"/>
+          <w:lang w:val="en-US" w:eastAsia="ru-RU"/>
+        </w:rPr>
+        <w:t xml:space="preserve">((a + </w:t>
+      </w:r>
+      <w:proofErr w:type="spellStart"/>
+      <w:r>
+        <w:rPr>
+          <w:rFonts w:ascii="Courier New" w:eastAsia="Times New Roman" w:hAnsi="Courier New" w:cs="Courier New"/>
+          <w:color w:val="BCBEC4"/>
+          <w:sz w:val="20"/>
+          <w:szCs w:val="20"/>
+          <w:lang w:val="en-US" w:eastAsia="ru-RU"/>
+        </w:rPr>
+        <w:t>i</w:t>
+      </w:r>
+      <w:proofErr w:type="spellEnd"/>
+      <w:r>
+        <w:rPr>
+          <w:rFonts w:ascii="Courier New" w:eastAsia="Times New Roman" w:hAnsi="Courier New" w:cs="Courier New"/>
+          <w:color w:val="BCBEC4"/>
+          <w:sz w:val="20"/>
+          <w:szCs w:val="20"/>
+          <w:lang w:val="en-US" w:eastAsia="ru-RU"/>
+        </w:rPr>
+        <w:t xml:space="preserve"> * h))</w:t>
       </w:r>
       <w:r>
         <w:rPr>
@@ -8069,6 +8275,7 @@
         </w:rPr>
         <w:t xml:space="preserve">def </w:t>
       </w:r>
+      <w:proofErr w:type="spellStart"/>
       <w:r>
         <w:rPr>
           <w:rFonts w:ascii="Courier New" w:eastAsia="Times New Roman" w:hAnsi="Courier New" w:cs="Courier New"/>
@@ -8079,6 +8286,7 @@
         </w:rPr>
         <w:t>calc_right</w:t>
       </w:r>
+      <w:proofErr w:type="spellEnd"/>
       <w:r>
         <w:rPr>
           <w:rFonts w:ascii="Courier New" w:eastAsia="Times New Roman" w:hAnsi="Courier New" w:cs="Courier New"/>
@@ -8132,15 +8340,49 @@
         <w:br/>
         <w:t xml:space="preserve">    </w:t>
       </w:r>
-      <w:r>
-        <w:rPr>
-          <w:rFonts w:ascii="Courier New" w:eastAsia="Times New Roman" w:hAnsi="Courier New" w:cs="Courier New"/>
-          <w:color w:val="BCBEC4"/>
-          <w:sz w:val="20"/>
-          <w:szCs w:val="20"/>
-          <w:lang w:val="en-US" w:eastAsia="ru-RU"/>
-        </w:rPr>
-        <w:t>func = tasks_enum.Functions.get_func_lambda(f)</w:t>
+      <w:proofErr w:type="spellStart"/>
+      <w:r>
+        <w:rPr>
+          <w:rFonts w:ascii="Courier New" w:eastAsia="Times New Roman" w:hAnsi="Courier New" w:cs="Courier New"/>
+          <w:color w:val="BCBEC4"/>
+          <w:sz w:val="20"/>
+          <w:szCs w:val="20"/>
+          <w:lang w:val="en-US" w:eastAsia="ru-RU"/>
+        </w:rPr>
+        <w:t>func</w:t>
+      </w:r>
+      <w:proofErr w:type="spellEnd"/>
+      <w:r>
+        <w:rPr>
+          <w:rFonts w:ascii="Courier New" w:eastAsia="Times New Roman" w:hAnsi="Courier New" w:cs="Courier New"/>
+          <w:color w:val="BCBEC4"/>
+          <w:sz w:val="20"/>
+          <w:szCs w:val="20"/>
+          <w:lang w:val="en-US" w:eastAsia="ru-RU"/>
+        </w:rPr>
+        <w:t xml:space="preserve"> = </w:t>
+      </w:r>
+      <w:proofErr w:type="spellStart"/>
+      <w:r>
+        <w:rPr>
+          <w:rFonts w:ascii="Courier New" w:eastAsia="Times New Roman" w:hAnsi="Courier New" w:cs="Courier New"/>
+          <w:color w:val="BCBEC4"/>
+          <w:sz w:val="20"/>
+          <w:szCs w:val="20"/>
+          <w:lang w:val="en-US" w:eastAsia="ru-RU"/>
+        </w:rPr>
+        <w:t>tasks_enum.Functions.get_func_lambda</w:t>
+      </w:r>
+      <w:proofErr w:type="spellEnd"/>
+      <w:r>
+        <w:rPr>
+          <w:rFonts w:ascii="Courier New" w:eastAsia="Times New Roman" w:hAnsi="Courier New" w:cs="Courier New"/>
+          <w:color w:val="BCBEC4"/>
+          <w:sz w:val="20"/>
+          <w:szCs w:val="20"/>
+          <w:lang w:val="en-US" w:eastAsia="ru-RU"/>
+        </w:rPr>
+        <w:t>(f)</w:t>
       </w:r>
       <w:r>
         <w:rPr>
@@ -8163,15 +8405,27 @@
         </w:rPr>
         <w:t xml:space="preserve">for </w:t>
       </w:r>
-      <w:r>
-        <w:rPr>
-          <w:rFonts w:ascii="Courier New" w:eastAsia="Times New Roman" w:hAnsi="Courier New" w:cs="Courier New"/>
-          <w:color w:val="BCBEC4"/>
-          <w:sz w:val="20"/>
-          <w:szCs w:val="20"/>
-          <w:lang w:val="en-US" w:eastAsia="ru-RU"/>
-        </w:rPr>
-        <w:t xml:space="preserve">i </w:t>
+      <w:proofErr w:type="spellStart"/>
+      <w:r>
+        <w:rPr>
+          <w:rFonts w:ascii="Courier New" w:eastAsia="Times New Roman" w:hAnsi="Courier New" w:cs="Courier New"/>
+          <w:color w:val="BCBEC4"/>
+          <w:sz w:val="20"/>
+          <w:szCs w:val="20"/>
+          <w:lang w:val="en-US" w:eastAsia="ru-RU"/>
+        </w:rPr>
+        <w:t>i</w:t>
+      </w:r>
+      <w:proofErr w:type="spellEnd"/>
+      <w:r>
+        <w:rPr>
+          <w:rFonts w:ascii="Courier New" w:eastAsia="Times New Roman" w:hAnsi="Courier New" w:cs="Courier New"/>
+          <w:color w:val="BCBEC4"/>
+          <w:sz w:val="20"/>
+          <w:szCs w:val="20"/>
+          <w:lang w:val="en-US" w:eastAsia="ru-RU"/>
+        </w:rPr>
+        <w:t xml:space="preserve"> </w:t>
       </w:r>
       <w:r>
         <w:rPr>
@@ -8252,7 +8506,51 @@
           <w:lang w:val="en-US" w:eastAsia="ru-RU"/>
         </w:rPr>
         <w:br/>
-        <w:t xml:space="preserve">        result += func((a + i * h))</w:t>
+        <w:t xml:space="preserve">        result += </w:t>
+      </w:r>
+      <w:proofErr w:type="spellStart"/>
+      <w:r>
+        <w:rPr>
+          <w:rFonts w:ascii="Courier New" w:eastAsia="Times New Roman" w:hAnsi="Courier New" w:cs="Courier New"/>
+          <w:color w:val="BCBEC4"/>
+          <w:sz w:val="20"/>
+          <w:szCs w:val="20"/>
+          <w:lang w:val="en-US" w:eastAsia="ru-RU"/>
+        </w:rPr>
+        <w:t>func</w:t>
+      </w:r>
+      <w:proofErr w:type="spellEnd"/>
+      <w:r>
+        <w:rPr>
+          <w:rFonts w:ascii="Courier New" w:eastAsia="Times New Roman" w:hAnsi="Courier New" w:cs="Courier New"/>
+          <w:color w:val="BCBEC4"/>
+          <w:sz w:val="20"/>
+          <w:szCs w:val="20"/>
+          <w:lang w:val="en-US" w:eastAsia="ru-RU"/>
+        </w:rPr>
+        <w:t xml:space="preserve">((a + </w:t>
+      </w:r>
+      <w:proofErr w:type="spellStart"/>
+      <w:r>
+        <w:rPr>
+          <w:rFonts w:ascii="Courier New" w:eastAsia="Times New Roman" w:hAnsi="Courier New" w:cs="Courier New"/>
+          <w:color w:val="BCBEC4"/>
+          <w:sz w:val="20"/>
+          <w:szCs w:val="20"/>
+          <w:lang w:val="en-US" w:eastAsia="ru-RU"/>
+        </w:rPr>
+        <w:t>i</w:t>
+      </w:r>
+      <w:proofErr w:type="spellEnd"/>
+      <w:r>
+        <w:rPr>
+          <w:rFonts w:ascii="Courier New" w:eastAsia="Times New Roman" w:hAnsi="Courier New" w:cs="Courier New"/>
+          <w:color w:val="BCBEC4"/>
+          <w:sz w:val="20"/>
+          <w:szCs w:val="20"/>
+          <w:lang w:val="en-US" w:eastAsia="ru-RU"/>
+        </w:rPr>
+        <w:t xml:space="preserve"> * h))</w:t>
       </w:r>
       <w:r>
         <w:rPr>
@@ -8630,27 +8928,77 @@
           <w:lang w:val="en-US"/>
         </w:rPr>
       </w:pPr>
+      <w:proofErr w:type="spellStart"/>
       <w:r>
         <w:rPr>
           <w:rFonts w:ascii="Times New Roman" w:hAnsi="Times New Roman"/>
           <w:lang w:val="en-US"/>
         </w:rPr>
-        <w:t>Значение: -8.6640625</w:t>
-      </w:r>
-    </w:p>
-    <w:p>
-      <w:pPr>
+        <w:t>Значение</w:t>
+      </w:r>
+      <w:proofErr w:type="spellEnd"/>
+      <w:r>
         <w:rPr>
           <w:rFonts w:ascii="Times New Roman" w:hAnsi="Times New Roman"/>
           <w:lang w:val="en-US"/>
         </w:rPr>
-      </w:pPr>
-      <w:r>
+        <w:t>: -8.6640625</w:t>
+      </w:r>
+    </w:p>
+    <w:p>
+      <w:pPr>
         <w:rPr>
           <w:rFonts w:ascii="Times New Roman" w:hAnsi="Times New Roman"/>
           <w:lang w:val="en-US"/>
         </w:rPr>
-        <w:t>Число разбиения интервала: 32</w:t>
+      </w:pPr>
+      <w:proofErr w:type="spellStart"/>
+      <w:r>
+        <w:rPr>
+          <w:rFonts w:ascii="Times New Roman" w:hAnsi="Times New Roman"/>
+          <w:lang w:val="en-US"/>
+        </w:rPr>
+        <w:t>Число</w:t>
+      </w:r>
+      <w:proofErr w:type="spellEnd"/>
+      <w:r>
+        <w:rPr>
+          <w:rFonts w:ascii="Times New Roman" w:hAnsi="Times New Roman"/>
+          <w:lang w:val="en-US"/>
+        </w:rPr>
+        <w:t xml:space="preserve"> </w:t>
+      </w:r>
+      <w:proofErr w:type="spellStart"/>
+      <w:r>
+        <w:rPr>
+          <w:rFonts w:ascii="Times New Roman" w:hAnsi="Times New Roman"/>
+          <w:lang w:val="en-US"/>
+        </w:rPr>
+        <w:t>разбиения</w:t>
+      </w:r>
+      <w:proofErr w:type="spellEnd"/>
+      <w:r>
+        <w:rPr>
+          <w:rFonts w:ascii="Times New Roman" w:hAnsi="Times New Roman"/>
+          <w:lang w:val="en-US"/>
+        </w:rPr>
+        <w:t xml:space="preserve"> </w:t>
+      </w:r>
+      <w:proofErr w:type="spellStart"/>
+      <w:r>
+        <w:rPr>
+          <w:rFonts w:ascii="Times New Roman" w:hAnsi="Times New Roman"/>
+          <w:lang w:val="en-US"/>
+        </w:rPr>
+        <w:t>интервала</w:t>
+      </w:r>
+      <w:proofErr w:type="spellEnd"/>
+      <w:r>
+        <w:rPr>
+          <w:rFonts w:ascii="Times New Roman" w:hAnsi="Times New Roman"/>
+          <w:lang w:val="en-US"/>
+        </w:rPr>
+        <w:t>: 32</w:t>
       </w:r>
     </w:p>
     <w:p>
@@ -8751,6 +9099,7 @@
         </w:rPr>
         <w:t xml:space="preserve">import </w:t>
       </w:r>
+      <w:proofErr w:type="spellStart"/>
       <w:r>
         <w:rPr>
           <w:rFonts w:ascii="Courier New" w:eastAsia="Times New Roman" w:hAnsi="Courier New" w:cs="Courier New"/>
@@ -8761,6 +9110,7 @@
         </w:rPr>
         <w:t>tasks_enum</w:t>
       </w:r>
+      <w:proofErr w:type="spellEnd"/>
       <w:r>
         <w:rPr>
           <w:rFonts w:ascii="Courier New" w:eastAsia="Times New Roman" w:hAnsi="Courier New" w:cs="Courier New"/>
@@ -8801,6 +9151,7 @@
         </w:rPr>
         <w:t xml:space="preserve">def </w:t>
       </w:r>
+      <w:proofErr w:type="spellStart"/>
       <w:r>
         <w:rPr>
           <w:rFonts w:ascii="Courier New" w:eastAsia="Times New Roman" w:hAnsi="Courier New" w:cs="Courier New"/>
@@ -8811,6 +9162,7 @@
         </w:rPr>
         <w:t>calc_trapez</w:t>
       </w:r>
+      <w:proofErr w:type="spellEnd"/>
       <w:r>
         <w:rPr>
           <w:rFonts w:ascii="Courier New" w:eastAsia="Times New Roman" w:hAnsi="Courier New" w:cs="Courier New"/>
@@ -8841,7 +9193,51 @@
           <w:lang w:val="en-US" w:eastAsia="ru-RU"/>
         </w:rPr>
         <w:br/>
-        <w:t xml:space="preserve">    func = tasks_enum.Functions.get_func_lambda(f)</w:t>
+        <w:t xml:space="preserve">    </w:t>
+      </w:r>
+      <w:proofErr w:type="spellStart"/>
+      <w:r>
+        <w:rPr>
+          <w:rFonts w:ascii="Courier New" w:eastAsia="Times New Roman" w:hAnsi="Courier New" w:cs="Courier New"/>
+          <w:color w:val="BCBEC4"/>
+          <w:sz w:val="20"/>
+          <w:szCs w:val="20"/>
+          <w:lang w:val="en-US" w:eastAsia="ru-RU"/>
+        </w:rPr>
+        <w:t>func</w:t>
+      </w:r>
+      <w:proofErr w:type="spellEnd"/>
+      <w:r>
+        <w:rPr>
+          <w:rFonts w:ascii="Courier New" w:eastAsia="Times New Roman" w:hAnsi="Courier New" w:cs="Courier New"/>
+          <w:color w:val="BCBEC4"/>
+          <w:sz w:val="20"/>
+          <w:szCs w:val="20"/>
+          <w:lang w:val="en-US" w:eastAsia="ru-RU"/>
+        </w:rPr>
+        <w:t xml:space="preserve"> = </w:t>
+      </w:r>
+      <w:proofErr w:type="spellStart"/>
+      <w:r>
+        <w:rPr>
+          <w:rFonts w:ascii="Courier New" w:eastAsia="Times New Roman" w:hAnsi="Courier New" w:cs="Courier New"/>
+          <w:color w:val="BCBEC4"/>
+          <w:sz w:val="20"/>
+          <w:szCs w:val="20"/>
+          <w:lang w:val="en-US" w:eastAsia="ru-RU"/>
+        </w:rPr>
+        <w:t>tasks_enum.Functions.get_func_lambda</w:t>
+      </w:r>
+      <w:proofErr w:type="spellEnd"/>
+      <w:r>
+        <w:rPr>
+          <w:rFonts w:ascii="Courier New" w:eastAsia="Times New Roman" w:hAnsi="Courier New" w:cs="Courier New"/>
+          <w:color w:val="BCBEC4"/>
+          <w:sz w:val="20"/>
+          <w:szCs w:val="20"/>
+          <w:lang w:val="en-US" w:eastAsia="ru-RU"/>
+        </w:rPr>
+        <w:t>(f)</w:t>
       </w:r>
       <w:r>
         <w:rPr>
@@ -8872,7 +9268,51 @@
           <w:szCs w:val="20"/>
           <w:lang w:val="en-US" w:eastAsia="ru-RU"/>
         </w:rPr>
-        <w:t>* (func(a) + func(b))</w:t>
+        <w:t>* (</w:t>
+      </w:r>
+      <w:proofErr w:type="spellStart"/>
+      <w:r>
+        <w:rPr>
+          <w:rFonts w:ascii="Courier New" w:eastAsia="Times New Roman" w:hAnsi="Courier New" w:cs="Courier New"/>
+          <w:color w:val="BCBEC4"/>
+          <w:sz w:val="20"/>
+          <w:szCs w:val="20"/>
+          <w:lang w:val="en-US" w:eastAsia="ru-RU"/>
+        </w:rPr>
+        <w:t>func</w:t>
+      </w:r>
+      <w:proofErr w:type="spellEnd"/>
+      <w:r>
+        <w:rPr>
+          <w:rFonts w:ascii="Courier New" w:eastAsia="Times New Roman" w:hAnsi="Courier New" w:cs="Courier New"/>
+          <w:color w:val="BCBEC4"/>
+          <w:sz w:val="20"/>
+          <w:szCs w:val="20"/>
+          <w:lang w:val="en-US" w:eastAsia="ru-RU"/>
+        </w:rPr>
+        <w:t xml:space="preserve">(a) + </w:t>
+      </w:r>
+      <w:proofErr w:type="spellStart"/>
+      <w:r>
+        <w:rPr>
+          <w:rFonts w:ascii="Courier New" w:eastAsia="Times New Roman" w:hAnsi="Courier New" w:cs="Courier New"/>
+          <w:color w:val="BCBEC4"/>
+          <w:sz w:val="20"/>
+          <w:szCs w:val="20"/>
+          <w:lang w:val="en-US" w:eastAsia="ru-RU"/>
+        </w:rPr>
+        <w:t>func</w:t>
+      </w:r>
+      <w:proofErr w:type="spellEnd"/>
+      <w:r>
+        <w:rPr>
+          <w:rFonts w:ascii="Courier New" w:eastAsia="Times New Roman" w:hAnsi="Courier New" w:cs="Courier New"/>
+          <w:color w:val="BCBEC4"/>
+          <w:sz w:val="20"/>
+          <w:szCs w:val="20"/>
+          <w:lang w:val="en-US" w:eastAsia="ru-RU"/>
+        </w:rPr>
+        <w:t>(b))</w:t>
       </w:r>
       <w:r>
         <w:rPr>
@@ -8895,15 +9335,27 @@
         </w:rPr>
         <w:t xml:space="preserve">for </w:t>
       </w:r>
-      <w:r>
-        <w:rPr>
-          <w:rFonts w:ascii="Courier New" w:eastAsia="Times New Roman" w:hAnsi="Courier New" w:cs="Courier New"/>
-          <w:color w:val="BCBEC4"/>
-          <w:sz w:val="20"/>
-          <w:szCs w:val="20"/>
-          <w:lang w:val="en-US" w:eastAsia="ru-RU"/>
-        </w:rPr>
-        <w:t xml:space="preserve">i </w:t>
+      <w:proofErr w:type="spellStart"/>
+      <w:r>
+        <w:rPr>
+          <w:rFonts w:ascii="Courier New" w:eastAsia="Times New Roman" w:hAnsi="Courier New" w:cs="Courier New"/>
+          <w:color w:val="BCBEC4"/>
+          <w:sz w:val="20"/>
+          <w:szCs w:val="20"/>
+          <w:lang w:val="en-US" w:eastAsia="ru-RU"/>
+        </w:rPr>
+        <w:t>i</w:t>
+      </w:r>
+      <w:proofErr w:type="spellEnd"/>
+      <w:r>
+        <w:rPr>
+          <w:rFonts w:ascii="Courier New" w:eastAsia="Times New Roman" w:hAnsi="Courier New" w:cs="Courier New"/>
+          <w:color w:val="BCBEC4"/>
+          <w:sz w:val="20"/>
+          <w:szCs w:val="20"/>
+          <w:lang w:val="en-US" w:eastAsia="ru-RU"/>
+        </w:rPr>
+        <w:t xml:space="preserve"> </w:t>
       </w:r>
       <w:r>
         <w:rPr>
@@ -8964,7 +9416,51 @@
           <w:lang w:val="en-US" w:eastAsia="ru-RU"/>
         </w:rPr>
         <w:br/>
-        <w:t xml:space="preserve">        result += func(a + i * h)</w:t>
+        <w:t xml:space="preserve">        result += </w:t>
+      </w:r>
+      <w:proofErr w:type="spellStart"/>
+      <w:r>
+        <w:rPr>
+          <w:rFonts w:ascii="Courier New" w:eastAsia="Times New Roman" w:hAnsi="Courier New" w:cs="Courier New"/>
+          <w:color w:val="BCBEC4"/>
+          <w:sz w:val="20"/>
+          <w:szCs w:val="20"/>
+          <w:lang w:val="en-US" w:eastAsia="ru-RU"/>
+        </w:rPr>
+        <w:t>func</w:t>
+      </w:r>
+      <w:proofErr w:type="spellEnd"/>
+      <w:r>
+        <w:rPr>
+          <w:rFonts w:ascii="Courier New" w:eastAsia="Times New Roman" w:hAnsi="Courier New" w:cs="Courier New"/>
+          <w:color w:val="BCBEC4"/>
+          <w:sz w:val="20"/>
+          <w:szCs w:val="20"/>
+          <w:lang w:val="en-US" w:eastAsia="ru-RU"/>
+        </w:rPr>
+        <w:t xml:space="preserve">(a + </w:t>
+      </w:r>
+      <w:proofErr w:type="spellStart"/>
+      <w:r>
+        <w:rPr>
+          <w:rFonts w:ascii="Courier New" w:eastAsia="Times New Roman" w:hAnsi="Courier New" w:cs="Courier New"/>
+          <w:color w:val="BCBEC4"/>
+          <w:sz w:val="20"/>
+          <w:szCs w:val="20"/>
+          <w:lang w:val="en-US" w:eastAsia="ru-RU"/>
+        </w:rPr>
+        <w:t>i</w:t>
+      </w:r>
+      <w:proofErr w:type="spellEnd"/>
+      <w:r>
+        <w:rPr>
+          <w:rFonts w:ascii="Courier New" w:eastAsia="Times New Roman" w:hAnsi="Courier New" w:cs="Courier New"/>
+          <w:color w:val="BCBEC4"/>
+          <w:sz w:val="20"/>
+          <w:szCs w:val="20"/>
+          <w:lang w:val="en-US" w:eastAsia="ru-RU"/>
+        </w:rPr>
+        <w:t xml:space="preserve"> * h)</w:t>
       </w:r>
       <w:r>
         <w:rPr>
@@ -9342,27 +9838,77 @@
           <w:lang w:val="en-US"/>
         </w:rPr>
       </w:pPr>
+      <w:proofErr w:type="spellStart"/>
       <w:r>
         <w:rPr>
           <w:rFonts w:ascii="Times New Roman" w:hAnsi="Times New Roman"/>
           <w:lang w:val="en-US"/>
         </w:rPr>
-        <w:t>Значение: 16.169921875</w:t>
-      </w:r>
-    </w:p>
-    <w:p>
-      <w:pPr>
+        <w:t>Значение</w:t>
+      </w:r>
+      <w:proofErr w:type="spellEnd"/>
+      <w:r>
         <w:rPr>
           <w:rFonts w:ascii="Times New Roman" w:hAnsi="Times New Roman"/>
           <w:lang w:val="en-US"/>
         </w:rPr>
-      </w:pPr>
-      <w:r>
+        <w:t>: 16.169921875</w:t>
+      </w:r>
+    </w:p>
+    <w:p>
+      <w:pPr>
         <w:rPr>
           <w:rFonts w:ascii="Times New Roman" w:hAnsi="Times New Roman"/>
           <w:lang w:val="en-US"/>
         </w:rPr>
-        <w:t>Число разбиения интервала: 16</w:t>
+      </w:pPr>
+      <w:proofErr w:type="spellStart"/>
+      <w:r>
+        <w:rPr>
+          <w:rFonts w:ascii="Times New Roman" w:hAnsi="Times New Roman"/>
+          <w:lang w:val="en-US"/>
+        </w:rPr>
+        <w:t>Число</w:t>
+      </w:r>
+      <w:proofErr w:type="spellEnd"/>
+      <w:r>
+        <w:rPr>
+          <w:rFonts w:ascii="Times New Roman" w:hAnsi="Times New Roman"/>
+          <w:lang w:val="en-US"/>
+        </w:rPr>
+        <w:t xml:space="preserve"> </w:t>
+      </w:r>
+      <w:proofErr w:type="spellStart"/>
+      <w:r>
+        <w:rPr>
+          <w:rFonts w:ascii="Times New Roman" w:hAnsi="Times New Roman"/>
+          <w:lang w:val="en-US"/>
+        </w:rPr>
+        <w:t>разбиения</w:t>
+      </w:r>
+      <w:proofErr w:type="spellEnd"/>
+      <w:r>
+        <w:rPr>
+          <w:rFonts w:ascii="Times New Roman" w:hAnsi="Times New Roman"/>
+          <w:lang w:val="en-US"/>
+        </w:rPr>
+        <w:t xml:space="preserve"> </w:t>
+      </w:r>
+      <w:proofErr w:type="spellStart"/>
+      <w:r>
+        <w:rPr>
+          <w:rFonts w:ascii="Times New Roman" w:hAnsi="Times New Roman"/>
+          <w:lang w:val="en-US"/>
+        </w:rPr>
+        <w:t>интервала</w:t>
+      </w:r>
+      <w:proofErr w:type="spellEnd"/>
+      <w:r>
+        <w:rPr>
+          <w:rFonts w:ascii="Times New Roman" w:hAnsi="Times New Roman"/>
+          <w:lang w:val="en-US"/>
+        </w:rPr>
+        <w:t>: 16</w:t>
       </w:r>
     </w:p>
     <w:p>
@@ -9434,6 +9980,7 @@
         </w:rPr>
         <w:t xml:space="preserve">import </w:t>
       </w:r>
+      <w:proofErr w:type="spellStart"/>
       <w:r>
         <w:rPr>
           <w:rFonts w:ascii="Courier New" w:eastAsia="Times New Roman" w:hAnsi="Courier New" w:cs="Courier New"/>
@@ -9444,6 +9991,7 @@
         </w:rPr>
         <w:t>tasks_enum</w:t>
       </w:r>
+      <w:proofErr w:type="spellEnd"/>
       <w:r>
         <w:rPr>
           <w:rFonts w:ascii="Courier New" w:eastAsia="Times New Roman" w:hAnsi="Courier New" w:cs="Courier New"/>
@@ -9484,6 +10032,7 @@
         </w:rPr>
         <w:t xml:space="preserve">def </w:t>
       </w:r>
+      <w:proofErr w:type="spellStart"/>
       <w:r>
         <w:rPr>
           <w:rFonts w:ascii="Courier New" w:eastAsia="Times New Roman" w:hAnsi="Courier New" w:cs="Courier New"/>
@@ -9494,6 +10043,7 @@
         </w:rPr>
         <w:t>calc_simpson</w:t>
       </w:r>
+      <w:proofErr w:type="spellEnd"/>
       <w:r>
         <w:rPr>
           <w:rFonts w:ascii="Courier New" w:eastAsia="Times New Roman" w:hAnsi="Courier New" w:cs="Courier New"/>
@@ -9524,7 +10074,51 @@
           <w:lang w:val="en-US" w:eastAsia="ru-RU"/>
         </w:rPr>
         <w:br/>
-        <w:t xml:space="preserve">    func = tasks_enum.Functions.get_func_lambda(f)</w:t>
+        <w:t xml:space="preserve">    </w:t>
+      </w:r>
+      <w:proofErr w:type="spellStart"/>
+      <w:r>
+        <w:rPr>
+          <w:rFonts w:ascii="Courier New" w:eastAsia="Times New Roman" w:hAnsi="Courier New" w:cs="Courier New"/>
+          <w:color w:val="BCBEC4"/>
+          <w:sz w:val="20"/>
+          <w:szCs w:val="20"/>
+          <w:lang w:val="en-US" w:eastAsia="ru-RU"/>
+        </w:rPr>
+        <w:t>func</w:t>
+      </w:r>
+      <w:proofErr w:type="spellEnd"/>
+      <w:r>
+        <w:rPr>
+          <w:rFonts w:ascii="Courier New" w:eastAsia="Times New Roman" w:hAnsi="Courier New" w:cs="Courier New"/>
+          <w:color w:val="BCBEC4"/>
+          <w:sz w:val="20"/>
+          <w:szCs w:val="20"/>
+          <w:lang w:val="en-US" w:eastAsia="ru-RU"/>
+        </w:rPr>
+        <w:t xml:space="preserve"> = </w:t>
+      </w:r>
+      <w:proofErr w:type="spellStart"/>
+      <w:r>
+        <w:rPr>
+          <w:rFonts w:ascii="Courier New" w:eastAsia="Times New Roman" w:hAnsi="Courier New" w:cs="Courier New"/>
+          <w:color w:val="BCBEC4"/>
+          <w:sz w:val="20"/>
+          <w:szCs w:val="20"/>
+          <w:lang w:val="en-US" w:eastAsia="ru-RU"/>
+        </w:rPr>
+        <w:t>tasks_enum.Functions.get_func_lambda</w:t>
+      </w:r>
+      <w:proofErr w:type="spellEnd"/>
+      <w:r>
+        <w:rPr>
+          <w:rFonts w:ascii="Courier New" w:eastAsia="Times New Roman" w:hAnsi="Courier New" w:cs="Courier New"/>
+          <w:color w:val="BCBEC4"/>
+          <w:sz w:val="20"/>
+          <w:szCs w:val="20"/>
+          <w:lang w:val="en-US" w:eastAsia="ru-RU"/>
+        </w:rPr>
+        <w:t>(f)</w:t>
       </w:r>
       <w:r>
         <w:rPr>
@@ -9535,7 +10129,51 @@
           <w:lang w:val="en-US" w:eastAsia="ru-RU"/>
         </w:rPr>
         <w:br/>
-        <w:t xml:space="preserve">    result = func(a) + func(b)</w:t>
+        <w:t xml:space="preserve">    result = </w:t>
+      </w:r>
+      <w:proofErr w:type="spellStart"/>
+      <w:r>
+        <w:rPr>
+          <w:rFonts w:ascii="Courier New" w:eastAsia="Times New Roman" w:hAnsi="Courier New" w:cs="Courier New"/>
+          <w:color w:val="BCBEC4"/>
+          <w:sz w:val="20"/>
+          <w:szCs w:val="20"/>
+          <w:lang w:val="en-US" w:eastAsia="ru-RU"/>
+        </w:rPr>
+        <w:t>func</w:t>
+      </w:r>
+      <w:proofErr w:type="spellEnd"/>
+      <w:r>
+        <w:rPr>
+          <w:rFonts w:ascii="Courier New" w:eastAsia="Times New Roman" w:hAnsi="Courier New" w:cs="Courier New"/>
+          <w:color w:val="BCBEC4"/>
+          <w:sz w:val="20"/>
+          <w:szCs w:val="20"/>
+          <w:lang w:val="en-US" w:eastAsia="ru-RU"/>
+        </w:rPr>
+        <w:t xml:space="preserve">(a) + </w:t>
+      </w:r>
+      <w:proofErr w:type="spellStart"/>
+      <w:r>
+        <w:rPr>
+          <w:rFonts w:ascii="Courier New" w:eastAsia="Times New Roman" w:hAnsi="Courier New" w:cs="Courier New"/>
+          <w:color w:val="BCBEC4"/>
+          <w:sz w:val="20"/>
+          <w:szCs w:val="20"/>
+          <w:lang w:val="en-US" w:eastAsia="ru-RU"/>
+        </w:rPr>
+        <w:t>func</w:t>
+      </w:r>
+      <w:proofErr w:type="spellEnd"/>
+      <w:r>
+        <w:rPr>
+          <w:rFonts w:ascii="Courier New" w:eastAsia="Times New Roman" w:hAnsi="Courier New" w:cs="Courier New"/>
+          <w:color w:val="BCBEC4"/>
+          <w:sz w:val="20"/>
+          <w:szCs w:val="20"/>
+          <w:lang w:val="en-US" w:eastAsia="ru-RU"/>
+        </w:rPr>
+        <w:t>(b)</w:t>
       </w:r>
       <w:r>
         <w:rPr>
@@ -9558,15 +10196,27 @@
         </w:rPr>
         <w:t xml:space="preserve">for </w:t>
       </w:r>
-      <w:r>
-        <w:rPr>
-          <w:rFonts w:ascii="Courier New" w:eastAsia="Times New Roman" w:hAnsi="Courier New" w:cs="Courier New"/>
-          <w:color w:val="BCBEC4"/>
-          <w:sz w:val="20"/>
-          <w:szCs w:val="20"/>
-          <w:lang w:val="en-US" w:eastAsia="ru-RU"/>
-        </w:rPr>
-        <w:t xml:space="preserve">i </w:t>
+      <w:proofErr w:type="spellStart"/>
+      <w:r>
+        <w:rPr>
+          <w:rFonts w:ascii="Courier New" w:eastAsia="Times New Roman" w:hAnsi="Courier New" w:cs="Courier New"/>
+          <w:color w:val="BCBEC4"/>
+          <w:sz w:val="20"/>
+          <w:szCs w:val="20"/>
+          <w:lang w:val="en-US" w:eastAsia="ru-RU"/>
+        </w:rPr>
+        <w:t>i</w:t>
+      </w:r>
+      <w:proofErr w:type="spellEnd"/>
+      <w:r>
+        <w:rPr>
+          <w:rFonts w:ascii="Courier New" w:eastAsia="Times New Roman" w:hAnsi="Courier New" w:cs="Courier New"/>
+          <w:color w:val="BCBEC4"/>
+          <w:sz w:val="20"/>
+          <w:szCs w:val="20"/>
+          <w:lang w:val="en-US" w:eastAsia="ru-RU"/>
+        </w:rPr>
+        <w:t xml:space="preserve"> </w:t>
       </w:r>
       <w:r>
         <w:rPr>
@@ -9639,15 +10289,27 @@
         </w:rPr>
         <w:t xml:space="preserve">if </w:t>
       </w:r>
-      <w:r>
-        <w:rPr>
-          <w:rFonts w:ascii="Courier New" w:eastAsia="Times New Roman" w:hAnsi="Courier New" w:cs="Courier New"/>
-          <w:color w:val="BCBEC4"/>
-          <w:sz w:val="20"/>
-          <w:szCs w:val="20"/>
-          <w:lang w:val="en-US" w:eastAsia="ru-RU"/>
-        </w:rPr>
-        <w:t xml:space="preserve">i % </w:t>
+      <w:proofErr w:type="spellStart"/>
+      <w:r>
+        <w:rPr>
+          <w:rFonts w:ascii="Courier New" w:eastAsia="Times New Roman" w:hAnsi="Courier New" w:cs="Courier New"/>
+          <w:color w:val="BCBEC4"/>
+          <w:sz w:val="20"/>
+          <w:szCs w:val="20"/>
+          <w:lang w:val="en-US" w:eastAsia="ru-RU"/>
+        </w:rPr>
+        <w:t>i</w:t>
+      </w:r>
+      <w:proofErr w:type="spellEnd"/>
+      <w:r>
+        <w:rPr>
+          <w:rFonts w:ascii="Courier New" w:eastAsia="Times New Roman" w:hAnsi="Courier New" w:cs="Courier New"/>
+          <w:color w:val="BCBEC4"/>
+          <w:sz w:val="20"/>
+          <w:szCs w:val="20"/>
+          <w:lang w:val="en-US" w:eastAsia="ru-RU"/>
+        </w:rPr>
+        <w:t xml:space="preserve"> % </w:t>
       </w:r>
       <w:r>
         <w:rPr>
@@ -9718,7 +10380,51 @@
           <w:szCs w:val="20"/>
           <w:lang w:val="en-US" w:eastAsia="ru-RU"/>
         </w:rPr>
-        <w:t>* func((a + i * h))</w:t>
+        <w:t xml:space="preserve">* </w:t>
+      </w:r>
+      <w:proofErr w:type="spellStart"/>
+      <w:r>
+        <w:rPr>
+          <w:rFonts w:ascii="Courier New" w:eastAsia="Times New Roman" w:hAnsi="Courier New" w:cs="Courier New"/>
+          <w:color w:val="BCBEC4"/>
+          <w:sz w:val="20"/>
+          <w:szCs w:val="20"/>
+          <w:lang w:val="en-US" w:eastAsia="ru-RU"/>
+        </w:rPr>
+        <w:t>func</w:t>
+      </w:r>
+      <w:proofErr w:type="spellEnd"/>
+      <w:r>
+        <w:rPr>
+          <w:rFonts w:ascii="Courier New" w:eastAsia="Times New Roman" w:hAnsi="Courier New" w:cs="Courier New"/>
+          <w:color w:val="BCBEC4"/>
+          <w:sz w:val="20"/>
+          <w:szCs w:val="20"/>
+          <w:lang w:val="en-US" w:eastAsia="ru-RU"/>
+        </w:rPr>
+        <w:t xml:space="preserve">((a + </w:t>
+      </w:r>
+      <w:proofErr w:type="spellStart"/>
+      <w:r>
+        <w:rPr>
+          <w:rFonts w:ascii="Courier New" w:eastAsia="Times New Roman" w:hAnsi="Courier New" w:cs="Courier New"/>
+          <w:color w:val="BCBEC4"/>
+          <w:sz w:val="20"/>
+          <w:szCs w:val="20"/>
+          <w:lang w:val="en-US" w:eastAsia="ru-RU"/>
+        </w:rPr>
+        <w:t>i</w:t>
+      </w:r>
+      <w:proofErr w:type="spellEnd"/>
+      <w:r>
+        <w:rPr>
+          <w:rFonts w:ascii="Courier New" w:eastAsia="Times New Roman" w:hAnsi="Courier New" w:cs="Courier New"/>
+          <w:color w:val="BCBEC4"/>
+          <w:sz w:val="20"/>
+          <w:szCs w:val="20"/>
+          <w:lang w:val="en-US" w:eastAsia="ru-RU"/>
+        </w:rPr>
+        <w:t xml:space="preserve"> * h))</w:t>
       </w:r>
       <w:r>
         <w:rPr>
@@ -9780,7 +10486,51 @@
           <w:szCs w:val="20"/>
           <w:lang w:val="en-US" w:eastAsia="ru-RU"/>
         </w:rPr>
-        <w:t>* func((a + i * h))</w:t>
+        <w:t xml:space="preserve">* </w:t>
+      </w:r>
+      <w:proofErr w:type="spellStart"/>
+      <w:r>
+        <w:rPr>
+          <w:rFonts w:ascii="Courier New" w:eastAsia="Times New Roman" w:hAnsi="Courier New" w:cs="Courier New"/>
+          <w:color w:val="BCBEC4"/>
+          <w:sz w:val="20"/>
+          <w:szCs w:val="20"/>
+          <w:lang w:val="en-US" w:eastAsia="ru-RU"/>
+        </w:rPr>
+        <w:t>func</w:t>
+      </w:r>
+      <w:proofErr w:type="spellEnd"/>
+      <w:r>
+        <w:rPr>
+          <w:rFonts w:ascii="Courier New" w:eastAsia="Times New Roman" w:hAnsi="Courier New" w:cs="Courier New"/>
+          <w:color w:val="BCBEC4"/>
+          <w:sz w:val="20"/>
+          <w:szCs w:val="20"/>
+          <w:lang w:val="en-US" w:eastAsia="ru-RU"/>
+        </w:rPr>
+        <w:t xml:space="preserve">((a + </w:t>
+      </w:r>
+      <w:proofErr w:type="spellStart"/>
+      <w:r>
+        <w:rPr>
+          <w:rFonts w:ascii="Courier New" w:eastAsia="Times New Roman" w:hAnsi="Courier New" w:cs="Courier New"/>
+          <w:color w:val="BCBEC4"/>
+          <w:sz w:val="20"/>
+          <w:szCs w:val="20"/>
+          <w:lang w:val="en-US" w:eastAsia="ru-RU"/>
+        </w:rPr>
+        <w:t>i</w:t>
+      </w:r>
+      <w:proofErr w:type="spellEnd"/>
+      <w:r>
+        <w:rPr>
+          <w:rFonts w:ascii="Courier New" w:eastAsia="Times New Roman" w:hAnsi="Courier New" w:cs="Courier New"/>
+          <w:color w:val="BCBEC4"/>
+          <w:sz w:val="20"/>
+          <w:szCs w:val="20"/>
+          <w:lang w:val="en-US" w:eastAsia="ru-RU"/>
+        </w:rPr>
+        <w:t xml:space="preserve"> * h))</w:t>
       </w:r>
       <w:r>
         <w:rPr>
@@ -10179,6 +10929,7 @@
       <w:pPr>
         <w:rPr>
           <w:rFonts w:ascii="Times New Roman" w:hAnsi="Times New Roman"/>
+          <w:lang w:val="en-US"/>
         </w:rPr>
       </w:pPr>
       <w:r>
@@ -10192,6 +10943,30 @@
       <w:pPr>
         <w:rPr>
           <w:rFonts w:ascii="Times New Roman" w:hAnsi="Times New Roman"/>
+          <w:lang w:val="en-US"/>
+        </w:rPr>
+      </w:pPr>
+    </w:p>
+    <w:p>
+      <w:pPr>
+        <w:rPr>
+          <w:rFonts w:ascii="Times New Roman" w:hAnsi="Times New Roman"/>
+          <w:lang w:val="en-US"/>
+        </w:rPr>
+      </w:pPr>
+      <w:r>
+        <w:rPr>
+          <w:rFonts w:ascii="Times New Roman" w:hAnsi="Times New Roman"/>
+          <w:lang w:val="en-US"/>
+        </w:rPr>
+        <w:t>https://github.com/wrakelft/CompMathITMO/tree/main/lab3</w:t>
+      </w:r>
+    </w:p>
+    <w:p>
+      <w:pPr>
+        <w:rPr>
+          <w:rFonts w:ascii="Times New Roman" w:hAnsi="Times New Roman"/>
+          <w:lang w:val="en-US"/>
         </w:rPr>
       </w:pPr>
     </w:p>

</xml_diff>